<commit_message>
preproc code done, some initial analysis code
</commit_message>
<xml_diff>
--- a/ProjectInfo_EGF_gage.docx
+++ b/ProjectInfo_EGF_gage.docx
@@ -1464,7 +1464,13 @@
         <w:rPr>
           <w:i/>
         </w:rPr>
-        <w:t>duplicate or triplicate</w:t>
+        <w:t>duplicate</w:t>
+      </w:r>
+      <w:r>
+        <w:rPr>
+          <w:i/>
+        </w:rPr>
+        <w:t>, from separate culture dishes treated independently, I think</w:t>
       </w:r>
     </w:p>
     <w:p/>
@@ -1502,6 +1508,9 @@
       <w:pPr>
         <w:pStyle w:val="ListParagraph"/>
         <w:ind w:left="2520"/>
+        <w:rPr>
+          <w:i/>
+        </w:rPr>
       </w:pPr>
       <w:r>
         <w:t xml:space="preserve">Set up </w:t>
@@ -1529,6 +1538,15 @@
       <w:proofErr w:type="spellEnd"/>
       <w:r>
         <w:t xml:space="preserve"> locally):</w:t>
+      </w:r>
+      <w:r>
+        <w:t xml:space="preserve"> </w:t>
+      </w:r>
+      <w:r>
+        <w:rPr>
+          <w:i/>
+        </w:rPr>
+        <w:t>afp://we25473/Documents/R_onAir/EGF_gage analysis</w:t>
       </w:r>
     </w:p>
     <w:p>
@@ -1548,10 +1566,14 @@
         <w:t xml:space="preserve"> address:</w:t>
       </w:r>
       <w:r>
-        <w:t xml:space="preserve"> https://github.com/bedward1/</w:t>
-      </w:r>
-      <w:bookmarkStart w:id="22" w:name="_GoBack"/>
-      <w:bookmarkEnd w:id="22"/>
+        <w:t xml:space="preserve"> </w:t>
+      </w:r>
+      <w:r>
+        <w:rPr>
+          <w:i/>
+        </w:rPr>
+        <w:t>https://github.com/bedward1/EGF_gage.git</w:t>
+      </w:r>
     </w:p>
     <w:p>
       <w:pPr>
@@ -1562,7 +1584,7 @@
         </w:numPr>
       </w:pPr>
       <w:r>
-        <w:t>Data collection (export to 'diagnostics' folder)</w:t>
+        <w:t xml:space="preserve">Data collection </w:t>
       </w:r>
     </w:p>
     <w:p>
@@ -1581,722 +1603,273 @@
       <w:r>
         <w:t xml:space="preserve"> are data collected (random sampling?): </w:t>
       </w:r>
-      <w:r>
-        <w:fldChar w:fldCharType="begin">
-          <w:ffData>
-            <w:name w:val="Text7"/>
-            <w:enabled/>
-            <w:calcOnExit w:val="0"/>
-            <w:textInput/>
-          </w:ffData>
-        </w:fldChar>
-      </w:r>
-      <w:bookmarkStart w:id="23" w:name="Text7"/>
-      <w:r>
-        <w:instrText xml:space="preserve"> FORMTEXT </w:instrText>
-      </w:r>
-      <w:r>
-        <w:fldChar w:fldCharType="separate"/>
-      </w:r>
-      <w:r>
-        <w:rPr>
-          <w:noProof/>
-        </w:rPr>
-        <w:t> </w:t>
-      </w:r>
-      <w:r>
-        <w:rPr>
-          <w:noProof/>
-        </w:rPr>
-        <w:t> </w:t>
-      </w:r>
-      <w:r>
-        <w:rPr>
-          <w:noProof/>
-        </w:rPr>
-        <w:t> </w:t>
-      </w:r>
-      <w:r>
-        <w:rPr>
-          <w:noProof/>
-        </w:rPr>
-        <w:t> </w:t>
-      </w:r>
-      <w:r>
-        <w:rPr>
-          <w:noProof/>
-        </w:rPr>
-        <w:t> </w:t>
-      </w:r>
-      <w:r>
-        <w:fldChar w:fldCharType="end"/>
-      </w:r>
-      <w:bookmarkEnd w:id="23"/>
-    </w:p>
-    <w:p/>
+      <w:proofErr w:type="spellStart"/>
+      <w:r>
+        <w:rPr>
+          <w:i/>
+        </w:rPr>
+        <w:t>affymetric</w:t>
+      </w:r>
+      <w:proofErr w:type="spellEnd"/>
+      <w:r>
+        <w:rPr>
+          <w:i/>
+        </w:rPr>
+        <w:t xml:space="preserve"> microarray. Sample prep randomization methods unknown (were preformed other investigators before I arrived.)</w:t>
+      </w:r>
+    </w:p>
     <w:p>
       <w:pPr>
         <w:pStyle w:val="ListParagraph"/>
         <w:numPr>
-          <w:ilvl w:val="8"/>
+          <w:ilvl w:val="6"/>
           <w:numId w:val="1"/>
         </w:numPr>
       </w:pPr>
+      <w:r>
+        <w:t>Run preprocessing code in R</w:t>
+      </w:r>
+    </w:p>
+    <w:p>
+      <w:pPr>
+        <w:pStyle w:val="ListParagraph"/>
+        <w:ind w:left="2520"/>
+      </w:pPr>
+      <w:r>
+        <w:t>Output</w:t>
+      </w:r>
+      <w:r>
+        <w:t xml:space="preserve"> is</w:t>
+      </w:r>
+    </w:p>
+    <w:p>
+      <w:pPr>
+        <w:pStyle w:val="ListParagraph"/>
+        <w:ind w:left="2520"/>
+      </w:pPr>
+      <w:r>
+        <w:t xml:space="preserve"> </w:t>
+      </w:r>
+      <w:r>
+        <w:t xml:space="preserve">1) </w:t>
+      </w:r>
       <w:proofErr w:type="gramStart"/>
       <w:r>
-        <w:t>is</w:t>
+        <w:t>html</w:t>
       </w:r>
       <w:proofErr w:type="gramEnd"/>
       <w:r>
-        <w:t xml:space="preserve"> there non-response? </w:t>
-      </w:r>
-      <w:r>
-        <w:tab/>
-      </w:r>
-      <w:r>
-        <w:fldChar w:fldCharType="begin">
-          <w:ffData>
-            <w:name w:val="Text11"/>
-            <w:enabled/>
-            <w:calcOnExit w:val="0"/>
-            <w:textInput/>
-          </w:ffData>
-        </w:fldChar>
-      </w:r>
-      <w:bookmarkStart w:id="24" w:name="Text11"/>
-      <w:r>
-        <w:instrText xml:space="preserve"> FORMTEXT </w:instrText>
-      </w:r>
-      <w:r>
-        <w:fldChar w:fldCharType="separate"/>
-      </w:r>
-      <w:r>
-        <w:rPr>
-          <w:noProof/>
-        </w:rPr>
-        <w:t> </w:t>
-      </w:r>
-      <w:r>
-        <w:rPr>
-          <w:noProof/>
-        </w:rPr>
-        <w:t> </w:t>
-      </w:r>
-      <w:r>
-        <w:rPr>
-          <w:noProof/>
-        </w:rPr>
-        <w:t> </w:t>
-      </w:r>
-      <w:r>
-        <w:rPr>
-          <w:noProof/>
-        </w:rPr>
-        <w:t> </w:t>
-      </w:r>
-      <w:r>
-        <w:rPr>
-          <w:noProof/>
-        </w:rPr>
-        <w:t> </w:t>
-      </w:r>
-      <w:r>
-        <w:fldChar w:fldCharType="end"/>
-      </w:r>
-      <w:bookmarkEnd w:id="24"/>
-    </w:p>
-    <w:p/>
+        <w:t xml:space="preserve"> file in</w:t>
+      </w:r>
+      <w:r>
+        <w:t xml:space="preserve"> </w:t>
+      </w:r>
+    </w:p>
+    <w:p>
+      <w:pPr>
+        <w:pStyle w:val="ListParagraph"/>
+        <w:ind w:left="2520"/>
+        <w:rPr>
+          <w:i/>
+        </w:rPr>
+      </w:pPr>
+      <w:proofErr w:type="gramStart"/>
+      <w:r>
+        <w:rPr>
+          <w:i/>
+        </w:rPr>
+        <w:t>we25473</w:t>
+      </w:r>
+      <w:proofErr w:type="gramEnd"/>
+      <w:r>
+        <w:rPr>
+          <w:i/>
+        </w:rPr>
+        <w:t>/Doc</w:t>
+      </w:r>
+      <w:r>
+        <w:rPr>
+          <w:i/>
+        </w:rPr>
+        <w:t>uments/</w:t>
+      </w:r>
+      <w:proofErr w:type="spellStart"/>
+      <w:r>
+        <w:rPr>
+          <w:i/>
+        </w:rPr>
+        <w:t>R_onAir</w:t>
+      </w:r>
+      <w:proofErr w:type="spellEnd"/>
+      <w:r>
+        <w:rPr>
+          <w:i/>
+        </w:rPr>
+        <w:t>/</w:t>
+      </w:r>
+      <w:proofErr w:type="spellStart"/>
+      <w:r>
+        <w:rPr>
+          <w:i/>
+        </w:rPr>
+        <w:t>EGF_gage</w:t>
+      </w:r>
+      <w:proofErr w:type="spellEnd"/>
+      <w:r>
+        <w:rPr>
+          <w:i/>
+        </w:rPr>
+        <w:t xml:space="preserve"> analysis/diagnostics/</w:t>
+      </w:r>
+      <w:r>
+        <w:rPr>
+          <w:i/>
+        </w:rPr>
+        <w:t>preproc_report.html</w:t>
+      </w:r>
+    </w:p>
+    <w:p>
+      <w:pPr>
+        <w:pStyle w:val="ListParagraph"/>
+        <w:ind w:left="2520"/>
+        <w:rPr>
+          <w:i/>
+        </w:rPr>
+      </w:pPr>
+    </w:p>
+    <w:p>
+      <w:pPr>
+        <w:pStyle w:val="ListParagraph"/>
+        <w:ind w:left="2520"/>
+      </w:pPr>
+      <w:proofErr w:type="gramStart"/>
+      <w:r>
+        <w:t>2)</w:t>
+      </w:r>
+      <w:proofErr w:type="spellStart"/>
+      <w:r>
+        <w:t>R.data</w:t>
+      </w:r>
+      <w:proofErr w:type="spellEnd"/>
+      <w:proofErr w:type="gramEnd"/>
+      <w:r>
+        <w:t xml:space="preserve"> for</w:t>
+      </w:r>
+      <w:r>
+        <w:t xml:space="preserve"> input to </w:t>
+      </w:r>
+      <w:r>
+        <w:t>next steps</w:t>
+      </w:r>
+    </w:p>
+    <w:p>
+      <w:pPr>
+        <w:pStyle w:val="ListParagraph"/>
+        <w:ind w:left="2520"/>
+        <w:rPr>
+          <w:i/>
+        </w:rPr>
+      </w:pPr>
+      <w:proofErr w:type="gramStart"/>
+      <w:r>
+        <w:rPr>
+          <w:i/>
+        </w:rPr>
+        <w:t>we25473</w:t>
+      </w:r>
+      <w:proofErr w:type="gramEnd"/>
+      <w:r>
+        <w:rPr>
+          <w:i/>
+        </w:rPr>
+        <w:t>/Doc</w:t>
+      </w:r>
+      <w:r>
+        <w:rPr>
+          <w:i/>
+        </w:rPr>
+        <w:t>uments/</w:t>
+      </w:r>
+      <w:proofErr w:type="spellStart"/>
+      <w:r>
+        <w:rPr>
+          <w:i/>
+        </w:rPr>
+        <w:t>R_onAir</w:t>
+      </w:r>
+      <w:proofErr w:type="spellEnd"/>
+      <w:r>
+        <w:rPr>
+          <w:i/>
+        </w:rPr>
+        <w:t>/</w:t>
+      </w:r>
+      <w:proofErr w:type="spellStart"/>
+      <w:r>
+        <w:rPr>
+          <w:i/>
+        </w:rPr>
+        <w:t>EGF_gage</w:t>
+      </w:r>
+      <w:proofErr w:type="spellEnd"/>
+      <w:r>
+        <w:rPr>
+          <w:i/>
+        </w:rPr>
+        <w:t xml:space="preserve"> analysis/diagnostics/</w:t>
+      </w:r>
+      <w:proofErr w:type="spellStart"/>
+      <w:r>
+        <w:rPr>
+          <w:i/>
+        </w:rPr>
+        <w:t>Preproc.R.data</w:t>
+      </w:r>
+      <w:proofErr w:type="spellEnd"/>
+    </w:p>
+    <w:p>
+      <w:pPr>
+        <w:pStyle w:val="ListParagraph"/>
+        <w:ind w:left="2520"/>
+        <w:rPr>
+          <w:i/>
+        </w:rPr>
+      </w:pPr>
+    </w:p>
     <w:p>
       <w:pPr>
         <w:pStyle w:val="ListParagraph"/>
         <w:numPr>
-          <w:ilvl w:val="8"/>
+          <w:ilvl w:val="0"/>
           <w:numId w:val="1"/>
         </w:numPr>
       </w:pPr>
       <w:r>
-        <w:t>are there missing values?</w:t>
-      </w:r>
-    </w:p>
-    <w:p/>
+        <w:t>Initial analysis</w:t>
+      </w:r>
+    </w:p>
     <w:p>
       <w:pPr>
         <w:pStyle w:val="ListParagraph"/>
         <w:numPr>
-          <w:ilvl w:val="8"/>
+          <w:ilvl w:val="1"/>
           <w:numId w:val="1"/>
         </w:numPr>
       </w:pPr>
       <w:r>
-        <w:t>how are data coded?</w:t>
-      </w:r>
+        <w:t>Correlation calculations and plots</w:t>
+      </w:r>
+      <w:bookmarkStart w:id="22" w:name="_GoBack"/>
+      <w:bookmarkEnd w:id="22"/>
     </w:p>
     <w:p>
       <w:pPr>
         <w:pStyle w:val="ListParagraph"/>
-        <w:numPr>
-          <w:ilvl w:val="8"/>
-          <w:numId w:val="1"/>
-        </w:numPr>
-      </w:pPr>
-      <w:r>
-        <w:t xml:space="preserve">how are qualitative variables represented? </w:t>
-      </w:r>
-    </w:p>
-    <w:p>
-      <w:pPr>
-        <w:pStyle w:val="ListParagraph"/>
-        <w:numPr>
-          <w:ilvl w:val="8"/>
-          <w:numId w:val="1"/>
-        </w:numPr>
-      </w:pPr>
-      <w:r>
-        <w:t>Do I need to convert them to factors?</w:t>
-      </w:r>
-    </w:p>
-    <w:p>
-      <w:pPr>
-        <w:pStyle w:val="ListParagraph"/>
-        <w:ind w:left="360"/>
-      </w:pPr>
-      <w:r>
-        <w:tab/>
-      </w:r>
-      <w:r>
-        <w:tab/>
-      </w:r>
-      <w:r>
-        <w:tab/>
-      </w:r>
-      <w:r>
-        <w:tab/>
-      </w:r>
-      <w:r>
-        <w:tab/>
-      </w:r>
-      <w:r>
-        <w:fldChar w:fldCharType="begin">
-          <w:ffData>
-            <w:name w:val="Check1"/>
-            <w:enabled/>
-            <w:calcOnExit w:val="0"/>
-            <w:checkBox>
-              <w:sizeAuto/>
-              <w:default w:val="0"/>
-            </w:checkBox>
-          </w:ffData>
-        </w:fldChar>
-      </w:r>
-      <w:bookmarkStart w:id="25" w:name="Check1"/>
-      <w:r>
-        <w:instrText xml:space="preserve"> FORMCHECKBOX </w:instrText>
-      </w:r>
-      <w:r>
-        <w:fldChar w:fldCharType="end"/>
-      </w:r>
-      <w:bookmarkEnd w:id="25"/>
-      <w:r>
-        <w:t>yes</w:t>
-      </w:r>
-    </w:p>
-    <w:p>
-      <w:pPr>
-        <w:pStyle w:val="ListParagraph"/>
-        <w:ind w:left="360"/>
-      </w:pPr>
-      <w:r>
-        <w:tab/>
-      </w:r>
-      <w:r>
-        <w:tab/>
-      </w:r>
-      <w:r>
-        <w:tab/>
-      </w:r>
-      <w:r>
-        <w:tab/>
-      </w:r>
-      <w:r>
-        <w:tab/>
-      </w:r>
-      <w:r>
-        <w:fldChar w:fldCharType="begin">
-          <w:ffData>
-            <w:name w:val="Check2"/>
-            <w:enabled/>
-            <w:calcOnExit w:val="0"/>
-            <w:checkBox>
-              <w:sizeAuto/>
-              <w:default w:val="0"/>
-            </w:checkBox>
-          </w:ffData>
-        </w:fldChar>
-      </w:r>
-      <w:bookmarkStart w:id="26" w:name="Check2"/>
-      <w:r>
-        <w:instrText xml:space="preserve"> FORMCHECKBOX </w:instrText>
-      </w:r>
-      <w:r>
-        <w:fldChar w:fldCharType="end"/>
-      </w:r>
-      <w:bookmarkEnd w:id="26"/>
-      <w:r>
-        <w:t>no</w:t>
-      </w:r>
-    </w:p>
-    <w:p>
-      <w:pPr>
-        <w:pStyle w:val="ListParagraph"/>
-        <w:numPr>
-          <w:ilvl w:val="8"/>
-          <w:numId w:val="1"/>
-        </w:numPr>
-      </w:pPr>
-      <w:r>
-        <w:t>if yes, describe steps</w:t>
-      </w:r>
-      <w:r>
-        <w:fldChar w:fldCharType="begin">
-          <w:ffData>
-            <w:name w:val="Text15"/>
-            <w:enabled/>
-            <w:calcOnExit w:val="0"/>
-            <w:textInput/>
-          </w:ffData>
-        </w:fldChar>
-      </w:r>
-      <w:bookmarkStart w:id="27" w:name="Text15"/>
-      <w:r>
-        <w:instrText xml:space="preserve"> FORMTEXT </w:instrText>
-      </w:r>
-      <w:r>
-        <w:fldChar w:fldCharType="separate"/>
-      </w:r>
-      <w:r>
-        <w:rPr>
-          <w:noProof/>
-        </w:rPr>
-        <w:t> </w:t>
-      </w:r>
-      <w:r>
-        <w:rPr>
-          <w:noProof/>
-        </w:rPr>
-        <w:t> </w:t>
-      </w:r>
-      <w:r>
-        <w:rPr>
-          <w:noProof/>
-        </w:rPr>
-        <w:t> </w:t>
-      </w:r>
-      <w:r>
-        <w:rPr>
-          <w:noProof/>
-        </w:rPr>
-        <w:t> </w:t>
-      </w:r>
-      <w:r>
-        <w:rPr>
-          <w:noProof/>
-        </w:rPr>
-        <w:t> </w:t>
-      </w:r>
-      <w:r>
-        <w:fldChar w:fldCharType="end"/>
-      </w:r>
-      <w:bookmarkEnd w:id="27"/>
-    </w:p>
-    <w:p>
-      <w:pPr>
-        <w:pStyle w:val="ListParagraph"/>
-        <w:numPr>
-          <w:ilvl w:val="8"/>
-          <w:numId w:val="1"/>
-        </w:numPr>
-      </w:pPr>
-      <w:r>
-        <w:t>What are units of measurement?</w:t>
-      </w:r>
-      <w:r>
-        <w:fldChar w:fldCharType="begin">
-          <w:ffData>
-            <w:name w:val="Text16"/>
-            <w:enabled/>
-            <w:calcOnExit w:val="0"/>
-            <w:textInput/>
-          </w:ffData>
-        </w:fldChar>
-      </w:r>
-      <w:bookmarkStart w:id="28" w:name="Text16"/>
-      <w:r>
-        <w:instrText xml:space="preserve"> FORMTEXT </w:instrText>
-      </w:r>
-      <w:r>
-        <w:fldChar w:fldCharType="separate"/>
-      </w:r>
-      <w:r>
-        <w:rPr>
-          <w:noProof/>
-        </w:rPr>
-        <w:t> </w:t>
-      </w:r>
-      <w:r>
-        <w:rPr>
-          <w:noProof/>
-        </w:rPr>
-        <w:t> </w:t>
-      </w:r>
-      <w:r>
-        <w:rPr>
-          <w:noProof/>
-        </w:rPr>
-        <w:t> </w:t>
-      </w:r>
-      <w:r>
-        <w:rPr>
-          <w:noProof/>
-        </w:rPr>
-        <w:t> </w:t>
-      </w:r>
-      <w:r>
-        <w:rPr>
-          <w:noProof/>
-        </w:rPr>
-        <w:t> </w:t>
-      </w:r>
-      <w:r>
-        <w:fldChar w:fldCharType="end"/>
-      </w:r>
-      <w:bookmarkEnd w:id="28"/>
-    </w:p>
-    <w:p>
-      <w:pPr>
-        <w:pStyle w:val="ListParagraph"/>
-        <w:numPr>
-          <w:ilvl w:val="8"/>
-          <w:numId w:val="1"/>
-        </w:numPr>
-      </w:pPr>
-      <w:r>
-        <w:t>Can I get rid of extraneous digits to save space?</w:t>
-      </w:r>
-    </w:p>
-    <w:p>
-      <w:pPr>
-        <w:pStyle w:val="ListParagraph"/>
-        <w:ind w:left="360"/>
-      </w:pPr>
-      <w:r>
-        <w:tab/>
-      </w:r>
-      <w:r>
-        <w:tab/>
-      </w:r>
-      <w:r>
-        <w:tab/>
-      </w:r>
-      <w:r>
-        <w:tab/>
-      </w:r>
-      <w:r>
-        <w:tab/>
-      </w:r>
-      <w:r>
-        <w:tab/>
-      </w:r>
-      <w:r>
-        <w:fldChar w:fldCharType="begin">
-          <w:ffData>
-            <w:name w:val="Check3"/>
-            <w:enabled/>
-            <w:calcOnExit w:val="0"/>
-            <w:checkBox>
-              <w:sizeAuto/>
-              <w:default w:val="0"/>
-            </w:checkBox>
-          </w:ffData>
-        </w:fldChar>
-      </w:r>
-      <w:bookmarkStart w:id="29" w:name="Check3"/>
-      <w:r>
-        <w:instrText xml:space="preserve"> FORMCHECKBOX </w:instrText>
-      </w:r>
-      <w:r>
-        <w:fldChar w:fldCharType="end"/>
-      </w:r>
-      <w:bookmarkEnd w:id="29"/>
-      <w:r>
-        <w:t>yes</w:t>
-      </w:r>
-    </w:p>
-    <w:p>
-      <w:pPr>
-        <w:pStyle w:val="ListParagraph"/>
-        <w:ind w:left="360"/>
-      </w:pPr>
-      <w:r>
-        <w:tab/>
-      </w:r>
-      <w:r>
-        <w:tab/>
-      </w:r>
-      <w:r>
-        <w:tab/>
-      </w:r>
-      <w:r>
-        <w:tab/>
-      </w:r>
-      <w:r>
-        <w:tab/>
-      </w:r>
-      <w:r>
-        <w:tab/>
-      </w:r>
-      <w:r>
-        <w:fldChar w:fldCharType="begin">
-          <w:ffData>
-            <w:name w:val="Check4"/>
-            <w:enabled/>
-            <w:calcOnExit w:val="0"/>
-            <w:checkBox>
-              <w:sizeAuto/>
-              <w:default w:val="0"/>
-            </w:checkBox>
-          </w:ffData>
-        </w:fldChar>
-      </w:r>
-      <w:bookmarkStart w:id="30" w:name="Check4"/>
-      <w:r>
-        <w:instrText xml:space="preserve"> FORMCHECKBOX </w:instrText>
-      </w:r>
-      <w:r>
-        <w:fldChar w:fldCharType="end"/>
-      </w:r>
-      <w:bookmarkEnd w:id="30"/>
-      <w:r>
-        <w:t>no</w:t>
-      </w:r>
-    </w:p>
-    <w:p>
-      <w:pPr>
-        <w:pStyle w:val="ListParagraph"/>
-        <w:ind w:left="3960" w:firstLine="360"/>
-      </w:pPr>
-      <w:r>
-        <w:t>If yes, how is it done?</w:t>
-      </w:r>
-      <w:r>
-        <w:fldChar w:fldCharType="begin">
-          <w:ffData>
-            <w:name w:val="Text35"/>
-            <w:enabled/>
-            <w:calcOnExit w:val="0"/>
-            <w:textInput/>
-          </w:ffData>
-        </w:fldChar>
-      </w:r>
-      <w:bookmarkStart w:id="31" w:name="Text35"/>
-      <w:r>
-        <w:instrText xml:space="preserve"> FORMTEXT </w:instrText>
-      </w:r>
-      <w:r>
-        <w:fldChar w:fldCharType="separate"/>
-      </w:r>
-      <w:r>
-        <w:rPr>
-          <w:noProof/>
-        </w:rPr>
-        <w:t> </w:t>
-      </w:r>
-      <w:r>
-        <w:rPr>
-          <w:noProof/>
-        </w:rPr>
-        <w:t> </w:t>
-      </w:r>
-      <w:r>
-        <w:rPr>
-          <w:noProof/>
-        </w:rPr>
-        <w:t> </w:t>
-      </w:r>
-      <w:r>
-        <w:rPr>
-          <w:noProof/>
-        </w:rPr>
-        <w:t> </w:t>
-      </w:r>
-      <w:r>
-        <w:rPr>
-          <w:noProof/>
-        </w:rPr>
-        <w:t> </w:t>
-      </w:r>
-      <w:r>
-        <w:fldChar w:fldCharType="end"/>
-      </w:r>
-      <w:bookmarkEnd w:id="31"/>
-    </w:p>
-    <w:p>
-      <w:r>
-        <w:tab/>
-      </w:r>
-    </w:p>
-    <w:p>
-      <w:r>
-        <w:t>4.     Initial data Analysis (export to 'diagnostics' folder</w:t>
-      </w:r>
-      <w:r>
-        <w:t xml:space="preserve">, see location </w:t>
-      </w:r>
-      <w:proofErr w:type="gramStart"/>
-      <w:r>
-        <w:t xml:space="preserve">from </w:t>
-      </w:r>
-      <w:r>
-        <w:t>)</w:t>
-      </w:r>
-      <w:proofErr w:type="gramEnd"/>
-    </w:p>
-    <w:p>
-      <w:r>
-        <w:t xml:space="preserve"> </w:t>
-      </w:r>
-      <w:r>
-        <w:tab/>
-        <w:t>a. Print out summaries of data</w:t>
-      </w:r>
-    </w:p>
-    <w:p>
-      <w:r>
-        <w:tab/>
-      </w:r>
-      <w:r>
-        <w:tab/>
-      </w:r>
-      <w:proofErr w:type="gramStart"/>
-      <w:r>
-        <w:t>look</w:t>
-      </w:r>
-      <w:proofErr w:type="gramEnd"/>
-      <w:r>
-        <w:t xml:space="preserve"> for coding errors (NA converted to 0s)</w:t>
-      </w:r>
-    </w:p>
-    <w:p/>
-    <w:p/>
-    <w:p>
-      <w:r>
-        <w:tab/>
-        <w:t>b. Make box plots and examine variance</w:t>
-      </w:r>
-    </w:p>
-    <w:p>
-      <w:r>
-        <w:tab/>
-        <w:t xml:space="preserve">c. Make scatter plots for correlation analysis </w:t>
-      </w:r>
-    </w:p>
-    <w:p>
-      <w:r>
-        <w:t xml:space="preserve">3. </w:t>
-      </w:r>
-    </w:p>
-    <w:p>
-      <w:r>
-        <w:tab/>
-      </w:r>
-    </w:p>
-    <w:p>
-      <w:r>
-        <w:t xml:space="preserve"> </w:t>
-      </w:r>
-      <w:r>
-        <w:tab/>
-      </w:r>
-      <w:proofErr w:type="gramStart"/>
-      <w:r>
-        <w:t>check</w:t>
-      </w:r>
-      <w:proofErr w:type="gramEnd"/>
-      <w:r>
-        <w:t xml:space="preserve"> for missing values </w:t>
-      </w:r>
-    </w:p>
-    <w:p>
-      <w:r>
-        <w:tab/>
-      </w:r>
-      <w:proofErr w:type="gramStart"/>
-      <w:r>
-        <w:t>use</w:t>
-      </w:r>
-      <w:proofErr w:type="gramEnd"/>
-      <w:r>
-        <w:t xml:space="preserve"> boxplot or summaries (See </w:t>
-      </w:r>
-      <w:proofErr w:type="spellStart"/>
-      <w:r>
-        <w:t>Farraway</w:t>
-      </w:r>
-      <w:proofErr w:type="spellEnd"/>
-      <w:r>
-        <w:t xml:space="preserve"> PRA </w:t>
-      </w:r>
-      <w:proofErr w:type="spellStart"/>
-      <w:r>
-        <w:t>pdf</w:t>
-      </w:r>
-      <w:proofErr w:type="spellEnd"/>
-      <w:r>
-        <w:t>)</w:t>
-      </w:r>
-    </w:p>
-    <w:p>
-      <w:r>
-        <w:t xml:space="preserve">4. </w:t>
-      </w:r>
-      <w:proofErr w:type="gramStart"/>
-      <w:r>
-        <w:t>recode</w:t>
-      </w:r>
-      <w:proofErr w:type="gramEnd"/>
-      <w:r>
-        <w:t xml:space="preserve"> for all factors</w:t>
-      </w:r>
-    </w:p>
-    <w:p>
-      <w:r>
-        <w:t xml:space="preserve">5. </w:t>
-      </w:r>
-      <w:proofErr w:type="gramStart"/>
-      <w:r>
-        <w:t>perform</w:t>
-      </w:r>
-      <w:proofErr w:type="gramEnd"/>
-      <w:r>
-        <w:t xml:space="preserve"> </w:t>
-      </w:r>
-      <w:proofErr w:type="spellStart"/>
-      <w:r>
-        <w:t>anova</w:t>
-      </w:r>
-      <w:proofErr w:type="spellEnd"/>
-    </w:p>
-    <w:p>
-      <w:r>
-        <w:t xml:space="preserve">6. </w:t>
-      </w:r>
-      <w:proofErr w:type="gramStart"/>
-      <w:r>
-        <w:t>output</w:t>
-      </w:r>
-      <w:proofErr w:type="gramEnd"/>
-      <w:r>
-        <w:t xml:space="preserve"> to single file for different primers</w:t>
-      </w:r>
+        <w:ind w:left="2520"/>
+        <w:rPr>
+          <w:i/>
+        </w:rPr>
+      </w:pPr>
     </w:p>
     <w:p/>
     <w:sectPr>

</xml_diff>

<commit_message>
changed some visualization code and initial data analysis with pairs
</commit_message>
<xml_diff>
--- a/ProjectInfo_EGF_gage.docx
+++ b/ProjectInfo_EGF_gage.docx
@@ -1450,6 +1450,11 @@
       </w:r>
     </w:p>
     <w:p>
+      <w:pPr>
+        <w:rPr>
+          <w:i/>
+        </w:rPr>
+      </w:pPr>
       <w:r>
         <w:tab/>
       </w:r>
@@ -1471,6 +1476,35 @@
           <w:i/>
         </w:rPr>
         <w:t>, from separate culture dishes treated independently, I think</w:t>
+      </w:r>
+    </w:p>
+    <w:p>
+      <w:r>
+        <w:rPr>
+          <w:i/>
+        </w:rPr>
+        <w:tab/>
+      </w:r>
+      <w:r>
+        <w:rPr>
+          <w:i/>
+        </w:rPr>
+        <w:tab/>
+        <w:t>*</w:t>
+      </w:r>
+      <w:proofErr w:type="gramStart"/>
+      <w:r>
+        <w:rPr>
+          <w:i/>
+        </w:rPr>
+        <w:t>note</w:t>
+      </w:r>
+      <w:proofErr w:type="gramEnd"/>
+      <w:r>
+        <w:rPr>
+          <w:i/>
+        </w:rPr>
+        <w:t>: there is no ‘inhibitor alone’ control</w:t>
       </w:r>
     </w:p>
     <w:p/>
@@ -1698,7 +1732,13 @@
         <w:rPr>
           <w:i/>
         </w:rPr>
-        <w:t>R_onAir</w:t>
+        <w:t>R_onA</w:t>
+      </w:r>
+      <w:r>
+        <w:rPr>
+          <w:i/>
+        </w:rPr>
+        <w:t>ir</w:t>
       </w:r>
       <w:proofErr w:type="spellEnd"/>
       <w:r>
@@ -1719,7 +1759,13 @@
         <w:rPr>
           <w:i/>
         </w:rPr>
-        <w:t xml:space="preserve"> analysis/diagnostics/</w:t>
+        <w:t xml:space="preserve"> analysis/report</w:t>
+      </w:r>
+      <w:r>
+        <w:rPr>
+          <w:i/>
+        </w:rPr>
+        <w:t>/</w:t>
       </w:r>
       <w:r>
         <w:rPr>
@@ -1859,17 +1905,197 @@
       <w:r>
         <w:t>Correlation calculations and plots</w:t>
       </w:r>
+    </w:p>
+    <w:p>
+      <w:pPr>
+        <w:pStyle w:val="ListParagraph"/>
+        <w:numPr>
+          <w:ilvl w:val="2"/>
+          <w:numId w:val="1"/>
+        </w:numPr>
+      </w:pPr>
+      <w:r>
+        <w:t xml:space="preserve">Save </w:t>
+      </w:r>
+      <w:proofErr w:type="spellStart"/>
+      <w:r>
+        <w:t>Rdata</w:t>
+      </w:r>
+      <w:proofErr w:type="spellEnd"/>
+      <w:r>
+        <w:t xml:space="preserve"> for next steps </w:t>
+      </w:r>
+      <w:proofErr w:type="gramStart"/>
+      <w:r>
+        <w:t>in :</w:t>
+      </w:r>
+      <w:proofErr w:type="gramEnd"/>
+    </w:p>
+    <w:p>
+      <w:pPr>
+        <w:pStyle w:val="ListParagraph"/>
+        <w:numPr>
+          <w:ilvl w:val="3"/>
+          <w:numId w:val="1"/>
+        </w:numPr>
+        <w:rPr>
+          <w:i/>
+        </w:rPr>
+      </w:pPr>
+      <w:proofErr w:type="gramStart"/>
+      <w:r>
+        <w:rPr>
+          <w:i/>
+        </w:rPr>
+        <w:t>a</w:t>
+      </w:r>
+      <w:r>
+        <w:rPr>
+          <w:i/>
+        </w:rPr>
+        <w:t>fp</w:t>
+      </w:r>
+      <w:proofErr w:type="gramEnd"/>
+      <w:r>
+        <w:rPr>
+          <w:i/>
+        </w:rPr>
+        <w:t>://we25473/Documents/R_onAir/EGF_gage analysis/tests</w:t>
+      </w:r>
+      <w:r>
+        <w:rPr>
+          <w:i/>
+        </w:rPr>
+        <w:t>/</w:t>
+      </w:r>
+    </w:p>
+    <w:p>
+      <w:pPr>
+        <w:pStyle w:val="ListParagraph"/>
+        <w:numPr>
+          <w:ilvl w:val="2"/>
+          <w:numId w:val="1"/>
+        </w:numPr>
+      </w:pPr>
+      <w:r>
+        <w:t xml:space="preserve">Save </w:t>
+      </w:r>
+      <w:r>
+        <w:t xml:space="preserve">html report in </w:t>
+      </w:r>
+    </w:p>
+    <w:p>
+      <w:pPr>
+        <w:pStyle w:val="ListParagraph"/>
+        <w:numPr>
+          <w:ilvl w:val="3"/>
+          <w:numId w:val="1"/>
+        </w:numPr>
+        <w:rPr>
+          <w:i/>
+        </w:rPr>
+      </w:pPr>
+      <w:proofErr w:type="gramStart"/>
+      <w:r>
+        <w:rPr>
+          <w:i/>
+        </w:rPr>
+        <w:t>a</w:t>
+      </w:r>
+      <w:r>
+        <w:rPr>
+          <w:i/>
+        </w:rPr>
+        <w:t>fp</w:t>
+      </w:r>
+      <w:proofErr w:type="gramEnd"/>
+      <w:r>
+        <w:rPr>
+          <w:i/>
+        </w:rPr>
+        <w:t>://we25473/Documents</w:t>
+      </w:r>
+      <w:r>
+        <w:rPr>
+          <w:i/>
+        </w:rPr>
+        <w:t>/R_onAir/EGF_gage analysis/reports/</w:t>
+      </w:r>
+    </w:p>
+    <w:p>
+      <w:pPr>
+        <w:pStyle w:val="ListParagraph"/>
+        <w:ind w:left="1440"/>
+        <w:rPr>
+          <w:i/>
+        </w:rPr>
+      </w:pPr>
+    </w:p>
+    <w:p>
+      <w:r>
+        <w:t>3) Pathway analysis</w:t>
+      </w:r>
+    </w:p>
+    <w:p>
+      <w:pPr>
+        <w:ind w:left="720"/>
+      </w:pPr>
+      <w:r>
+        <w:t xml:space="preserve">a) </w:t>
+      </w:r>
+      <w:proofErr w:type="gramStart"/>
+      <w:r>
+        <w:t>perform</w:t>
+      </w:r>
+      <w:proofErr w:type="gramEnd"/>
+      <w:r>
+        <w:t xml:space="preserve"> Gage analysis</w:t>
+      </w:r>
+    </w:p>
+    <w:p>
+      <w:pPr>
+        <w:ind w:left="720"/>
+      </w:pPr>
+      <w:r>
+        <w:tab/>
+      </w:r>
+      <w:proofErr w:type="gramStart"/>
+      <w:r>
+        <w:t>use</w:t>
+      </w:r>
+      <w:proofErr w:type="gramEnd"/>
+      <w:r>
+        <w:t xml:space="preserve"> </w:t>
+      </w:r>
+      <w:proofErr w:type="spellStart"/>
+      <w:r>
+        <w:t>Kegg</w:t>
+      </w:r>
+      <w:proofErr w:type="spellEnd"/>
+      <w:r>
+        <w:t xml:space="preserve"> pathways</w:t>
+      </w:r>
+    </w:p>
+    <w:p>
+      <w:pPr>
+        <w:ind w:left="720"/>
+      </w:pPr>
+      <w:r>
+        <w:tab/>
+      </w:r>
+      <w:r>
+        <w:tab/>
+      </w:r>
+      <w:proofErr w:type="spellStart"/>
+      <w:r>
+        <w:t>i</w:t>
+      </w:r>
+      <w:proofErr w:type="spellEnd"/>
+      <w:r>
+        <w:t>) output table to /tests folder</w:t>
+      </w:r>
       <w:bookmarkStart w:id="22" w:name="_GoBack"/>
       <w:bookmarkEnd w:id="22"/>
-    </w:p>
-    <w:p>
-      <w:pPr>
-        <w:pStyle w:val="ListParagraph"/>
-        <w:ind w:left="2520"/>
-        <w:rPr>
-          <w:i/>
-        </w:rPr>
-      </w:pPr>
     </w:p>
     <w:p/>
     <w:sectPr>

</xml_diff>

<commit_message>
start changes for today
</commit_message>
<xml_diff>
--- a/ProjectInfo_EGF_gage.docx
+++ b/ProjectInfo_EGF_gage.docx
@@ -19,16 +19,8 @@
         <w:rPr>
           <w:i/>
         </w:rPr>
-        <w:t xml:space="preserve"> Oct </w:t>
-      </w:r>
-      <w:proofErr w:type="gramStart"/>
-      <w:r>
-        <w:rPr>
-          <w:i/>
-        </w:rPr>
-        <w:t>7 ,2013</w:t>
-      </w:r>
-      <w:proofErr w:type="gramEnd"/>
+        <w:t xml:space="preserve"> Oct 7 ,2013</w:t>
+      </w:r>
     </w:p>
     <w:p>
       <w:pPr>
@@ -63,29 +55,13 @@
     </w:p>
     <w:p>
       <w:r>
-        <w:t xml:space="preserve">III. Data analysis </w:t>
-      </w:r>
-      <w:proofErr w:type="spellStart"/>
-      <w:r>
-        <w:t>leader</w:t>
-      </w:r>
-      <w:proofErr w:type="gramStart"/>
-      <w:r>
-        <w:t>:</w:t>
-      </w:r>
-      <w:r>
-        <w:rPr>
-          <w:i/>
-        </w:rPr>
-        <w:t>Bryan</w:t>
-      </w:r>
-      <w:proofErr w:type="spellEnd"/>
-      <w:proofErr w:type="gramEnd"/>
-      <w:r>
-        <w:rPr>
-          <w:i/>
-        </w:rPr>
-        <w:t xml:space="preserve"> Linggi</w:t>
+        <w:t>III. Data analysis leader:</w:t>
+      </w:r>
+      <w:r>
+        <w:rPr>
+          <w:i/>
+        </w:rPr>
+        <w:t>Bryan Linggi</w:t>
       </w:r>
     </w:p>
     <w:p>
@@ -695,13 +671,8 @@
         <w:fldChar w:fldCharType="end"/>
       </w:r>
       <w:bookmarkEnd w:id="12"/>
-      <w:proofErr w:type="spellStart"/>
-      <w:r>
-        <w:t>Powerpoint</w:t>
-      </w:r>
-      <w:proofErr w:type="spellEnd"/>
-      <w:r>
-        <w:t xml:space="preserve"> presentation of highlights</w:t>
+      <w:r>
+        <w:t>Powerpoint presentation of highlights</w:t>
       </w:r>
     </w:p>
     <w:p>
@@ -829,14 +800,7 @@
       </w:r>
       <w:r>
         <w:tab/>
-      </w:r>
-      <w:proofErr w:type="gramStart"/>
-      <w:r>
-        <w:t>p</w:t>
-      </w:r>
-      <w:proofErr w:type="gramEnd"/>
-      <w:r>
-        <w:t>-value cutoff</w:t>
+        <w:t>p-value cutoff</w:t>
       </w:r>
       <w:r>
         <w:t>:</w:t>
@@ -905,25 +869,10 @@
       </w:r>
       <w:r>
         <w:tab/>
-      </w:r>
-      <w:proofErr w:type="gramStart"/>
-      <w:r>
-        <w:t>multiple</w:t>
-      </w:r>
-      <w:proofErr w:type="gramEnd"/>
-      <w:r>
-        <w:t xml:space="preserve"> hypothesis correction?</w:t>
-      </w:r>
-      <w:r>
-        <w:t xml:space="preserve"> </w:t>
-      </w:r>
-      <w:proofErr w:type="gramStart"/>
-      <w:r>
-        <w:t>y</w:t>
-      </w:r>
-      <w:proofErr w:type="gramEnd"/>
-      <w:r>
-        <w:t>/n</w:t>
+        <w:t>multiple hypothesis correction?</w:t>
+      </w:r>
+      <w:r>
+        <w:t xml:space="preserve"> y/n</w:t>
       </w:r>
       <w:r>
         <w:fldChar w:fldCharType="begin">
@@ -959,14 +908,7 @@
       </w:r>
       <w:r>
         <w:tab/>
-      </w:r>
-      <w:proofErr w:type="gramStart"/>
-      <w:r>
-        <w:t>fold</w:t>
-      </w:r>
-      <w:proofErr w:type="gramEnd"/>
-      <w:r>
-        <w:t xml:space="preserve"> change cutoff:</w:t>
+        <w:t>fold change cutoff:</w:t>
       </w:r>
       <w:r>
         <w:fldChar w:fldCharType="begin">
@@ -1215,21 +1157,7 @@
         <w:rPr>
           <w:i/>
         </w:rPr>
-        <w:t>human mammary epithelial cells 184 A1 (</w:t>
-      </w:r>
-      <w:proofErr w:type="spellStart"/>
-      <w:r>
-        <w:rPr>
-          <w:i/>
-        </w:rPr>
-        <w:t>hmec</w:t>
-      </w:r>
-      <w:proofErr w:type="spellEnd"/>
-      <w:r>
-        <w:rPr>
-          <w:i/>
-        </w:rPr>
-        <w:t>)</w:t>
+        <w:t>human mammary epithelial cells 184 A1 (hmec)</w:t>
       </w:r>
     </w:p>
     <w:p>
@@ -1279,21 +1207,7 @@
           <w:i/>
         </w:rPr>
         <w:tab/>
-        <w:t xml:space="preserve">Inhibitors, </w:t>
-      </w:r>
-      <w:proofErr w:type="spellStart"/>
-      <w:r>
-        <w:rPr>
-          <w:i/>
-        </w:rPr>
-        <w:t>mek</w:t>
-      </w:r>
-      <w:proofErr w:type="spellEnd"/>
-      <w:r>
-        <w:rPr>
-          <w:i/>
-        </w:rPr>
-        <w:t>, U0126</w:t>
+        <w:t>Inhibitors, mek, U0126</w:t>
       </w:r>
     </w:p>
     <w:p>
@@ -1490,21 +1404,7 @@
           <w:i/>
         </w:rPr>
         <w:tab/>
-        <w:t>*</w:t>
-      </w:r>
-      <w:proofErr w:type="gramStart"/>
-      <w:r>
-        <w:rPr>
-          <w:i/>
-        </w:rPr>
-        <w:t>note</w:t>
-      </w:r>
-      <w:proofErr w:type="gramEnd"/>
-      <w:r>
-        <w:rPr>
-          <w:i/>
-        </w:rPr>
-        <w:t>: there is no ‘inhibitor alone’ control</w:t>
+        <w:t>*note: there is no ‘inhibitor alone’ control</w:t>
       </w:r>
     </w:p>
     <w:p/>
@@ -1547,31 +1447,7 @@
         </w:rPr>
       </w:pPr>
       <w:r>
-        <w:t xml:space="preserve">Set up </w:t>
-      </w:r>
-      <w:proofErr w:type="spellStart"/>
-      <w:r>
-        <w:t>Git</w:t>
-      </w:r>
-      <w:proofErr w:type="spellEnd"/>
-      <w:r>
-        <w:t xml:space="preserve"> locally and on </w:t>
-      </w:r>
-      <w:proofErr w:type="spellStart"/>
-      <w:r>
-        <w:t>GitHub</w:t>
-      </w:r>
-      <w:proofErr w:type="spellEnd"/>
-      <w:r>
-        <w:t xml:space="preserve">. Record details of </w:t>
-      </w:r>
-      <w:proofErr w:type="spellStart"/>
-      <w:r>
-        <w:t>Github</w:t>
-      </w:r>
-      <w:proofErr w:type="spellEnd"/>
-      <w:r>
-        <w:t xml:space="preserve"> locally):</w:t>
+        <w:t>Set up Git locally and on GitHub. Record details of Github locally):</w:t>
       </w:r>
       <w:r>
         <w:t xml:space="preserve"> </w:t>
@@ -1591,13 +1467,8 @@
           <w:numId w:val="1"/>
         </w:numPr>
       </w:pPr>
-      <w:proofErr w:type="spellStart"/>
-      <w:r>
-        <w:t>Github</w:t>
-      </w:r>
-      <w:proofErr w:type="spellEnd"/>
-      <w:r>
-        <w:t xml:space="preserve"> address:</w:t>
+      <w:r>
+        <w:t>Github address:</w:t>
       </w:r>
       <w:r>
         <w:t xml:space="preserve"> </w:t>
@@ -1629,27 +1500,14 @@
           <w:numId w:val="1"/>
         </w:numPr>
       </w:pPr>
-      <w:proofErr w:type="gramStart"/>
-      <w:r>
-        <w:t>how</w:t>
-      </w:r>
-      <w:proofErr w:type="gramEnd"/>
-      <w:r>
-        <w:t xml:space="preserve"> are data collected (random sampling?): </w:t>
-      </w:r>
-      <w:proofErr w:type="spellStart"/>
-      <w:r>
-        <w:rPr>
-          <w:i/>
-        </w:rPr>
-        <w:t>affymetric</w:t>
-      </w:r>
-      <w:proofErr w:type="spellEnd"/>
-      <w:r>
-        <w:rPr>
-          <w:i/>
-        </w:rPr>
-        <w:t xml:space="preserve"> microarray. Sample prep randomization methods unknown (were preformed other investigators before I arrived.)</w:t>
+      <w:r>
+        <w:t xml:space="preserve">how are data collected (random sampling?): </w:t>
+      </w:r>
+      <w:r>
+        <w:rPr>
+          <w:i/>
+        </w:rPr>
+        <w:t>affymetric microarray. Sample prep randomization methods unknown (were preformed other investigators before I arrived.)</w:t>
       </w:r>
     </w:p>
     <w:p>
@@ -1687,13 +1545,8 @@
       <w:r>
         <w:t xml:space="preserve">1) </w:t>
       </w:r>
-      <w:proofErr w:type="gramStart"/>
-      <w:r>
-        <w:t>html</w:t>
-      </w:r>
-      <w:proofErr w:type="gramEnd"/>
-      <w:r>
-        <w:t xml:space="preserve"> file in</w:t>
+      <w:r>
+        <w:t>html file in</w:t>
       </w:r>
       <w:r>
         <w:t xml:space="preserve"> </w:t>
@@ -1707,59 +1560,23 @@
           <w:i/>
         </w:rPr>
       </w:pPr>
-      <w:proofErr w:type="gramStart"/>
-      <w:r>
-        <w:rPr>
-          <w:i/>
-        </w:rPr>
-        <w:t>we25473</w:t>
-      </w:r>
-      <w:proofErr w:type="gramEnd"/>
-      <w:r>
-        <w:rPr>
-          <w:i/>
-        </w:rPr>
-        <w:t>/Doc</w:t>
-      </w:r>
-      <w:r>
-        <w:rPr>
-          <w:i/>
-        </w:rPr>
-        <w:t>uments/</w:t>
-      </w:r>
-      <w:proofErr w:type="spellStart"/>
-      <w:r>
-        <w:rPr>
-          <w:i/>
-        </w:rPr>
-        <w:t>R_onA</w:t>
-      </w:r>
-      <w:r>
-        <w:rPr>
-          <w:i/>
-        </w:rPr>
-        <w:t>ir</w:t>
-      </w:r>
-      <w:proofErr w:type="spellEnd"/>
-      <w:r>
-        <w:rPr>
-          <w:i/>
-        </w:rPr>
-        <w:t>/</w:t>
-      </w:r>
-      <w:proofErr w:type="spellStart"/>
-      <w:r>
-        <w:rPr>
-          <w:i/>
-        </w:rPr>
-        <w:t>EGF_gage</w:t>
-      </w:r>
-      <w:proofErr w:type="spellEnd"/>
-      <w:r>
-        <w:rPr>
-          <w:i/>
-        </w:rPr>
-        <w:t xml:space="preserve"> analysis/report</w:t>
+      <w:r>
+        <w:rPr>
+          <w:i/>
+        </w:rPr>
+        <w:t>we25473/Doc</w:t>
+      </w:r>
+      <w:r>
+        <w:rPr>
+          <w:i/>
+        </w:rPr>
+        <w:t>uments/R_onA</w:t>
+      </w:r>
+      <w:r>
+        <w:rPr>
+          <w:i/>
+        </w:rPr>
+        <w:t>ir/EGF_gage analysis/report</w:t>
       </w:r>
       <w:r>
         <w:rPr>
@@ -1788,18 +1605,11 @@
         <w:pStyle w:val="ListParagraph"/>
         <w:ind w:left="2520"/>
       </w:pPr>
-      <w:proofErr w:type="gramStart"/>
       <w:r>
         <w:t>2)</w:t>
       </w:r>
-      <w:proofErr w:type="spellStart"/>
-      <w:r>
-        <w:t>R.data</w:t>
-      </w:r>
-      <w:proofErr w:type="spellEnd"/>
-      <w:proofErr w:type="gramEnd"/>
-      <w:r>
-        <w:t xml:space="preserve"> for</w:t>
+      <w:r>
+        <w:t>R.data for</w:t>
       </w:r>
       <w:r>
         <w:t xml:space="preserve"> input to </w:t>
@@ -1816,62 +1626,18 @@
           <w:i/>
         </w:rPr>
       </w:pPr>
-      <w:proofErr w:type="gramStart"/>
-      <w:r>
-        <w:rPr>
-          <w:i/>
-        </w:rPr>
-        <w:t>we25473</w:t>
-      </w:r>
-      <w:proofErr w:type="gramEnd"/>
-      <w:r>
-        <w:rPr>
-          <w:i/>
-        </w:rPr>
-        <w:t>/Doc</w:t>
-      </w:r>
-      <w:r>
-        <w:rPr>
-          <w:i/>
-        </w:rPr>
-        <w:t>uments/</w:t>
-      </w:r>
-      <w:proofErr w:type="spellStart"/>
-      <w:r>
-        <w:rPr>
-          <w:i/>
-        </w:rPr>
-        <w:t>R_onAir</w:t>
-      </w:r>
-      <w:proofErr w:type="spellEnd"/>
-      <w:r>
-        <w:rPr>
-          <w:i/>
-        </w:rPr>
-        <w:t>/</w:t>
-      </w:r>
-      <w:proofErr w:type="spellStart"/>
-      <w:r>
-        <w:rPr>
-          <w:i/>
-        </w:rPr>
-        <w:t>EGF_gage</w:t>
-      </w:r>
-      <w:proofErr w:type="spellEnd"/>
-      <w:r>
-        <w:rPr>
-          <w:i/>
-        </w:rPr>
-        <w:t xml:space="preserve"> analysis/diagnostics/</w:t>
-      </w:r>
-      <w:proofErr w:type="spellStart"/>
-      <w:r>
-        <w:rPr>
-          <w:i/>
-        </w:rPr>
-        <w:t>Preproc.R.data</w:t>
-      </w:r>
-      <w:proofErr w:type="spellEnd"/>
+      <w:r>
+        <w:rPr>
+          <w:i/>
+        </w:rPr>
+        <w:t>we25473/Doc</w:t>
+      </w:r>
+      <w:r>
+        <w:rPr>
+          <w:i/>
+        </w:rPr>
+        <w:t>uments/R_onAir/EGF_gage analysis/diagnostics/Preproc.R.data</w:t>
+      </w:r>
     </w:p>
     <w:p>
       <w:pPr>
@@ -1917,19 +1683,9 @@
       <w:r>
         <w:t xml:space="preserve">Save </w:t>
       </w:r>
-      <w:proofErr w:type="spellStart"/>
-      <w:r>
-        <w:t>Rdata</w:t>
-      </w:r>
-      <w:proofErr w:type="spellEnd"/>
-      <w:r>
-        <w:t xml:space="preserve"> for next steps </w:t>
-      </w:r>
-      <w:proofErr w:type="gramStart"/>
-      <w:r>
-        <w:t>in :</w:t>
-      </w:r>
-      <w:proofErr w:type="gramEnd"/>
+      <w:r>
+        <w:t>Rdata for next steps in :</w:t>
+      </w:r>
     </w:p>
     <w:p>
       <w:pPr>
@@ -1942,7 +1698,6 @@
           <w:i/>
         </w:rPr>
       </w:pPr>
-      <w:proofErr w:type="gramStart"/>
       <w:r>
         <w:rPr>
           <w:i/>
@@ -1953,14 +1708,7 @@
         <w:rPr>
           <w:i/>
         </w:rPr>
-        <w:t>fp</w:t>
-      </w:r>
-      <w:proofErr w:type="gramEnd"/>
-      <w:r>
-        <w:rPr>
-          <w:i/>
-        </w:rPr>
-        <w:t>://we25473/Documents/R_onAir/EGF_gage analysis/tests</w:t>
+        <w:t>fp://we25473/Documents/R_onAir/EGF_gage analysis/tests</w:t>
       </w:r>
       <w:r>
         <w:rPr>
@@ -1995,7 +1743,6 @@
           <w:i/>
         </w:rPr>
       </w:pPr>
-      <w:proofErr w:type="gramStart"/>
       <w:r>
         <w:rPr>
           <w:i/>
@@ -2006,14 +1753,7 @@
         <w:rPr>
           <w:i/>
         </w:rPr>
-        <w:t>fp</w:t>
-      </w:r>
-      <w:proofErr w:type="gramEnd"/>
-      <w:r>
-        <w:rPr>
-          <w:i/>
-        </w:rPr>
-        <w:t>://we25473/Documents</w:t>
+        <w:t>fp://we25473/Documents</w:t>
       </w:r>
       <w:r>
         <w:rPr>
@@ -2041,15 +1781,7 @@
         <w:ind w:left="720"/>
       </w:pPr>
       <w:r>
-        <w:t xml:space="preserve">a) </w:t>
-      </w:r>
-      <w:proofErr w:type="gramStart"/>
-      <w:r>
-        <w:t>perform</w:t>
-      </w:r>
-      <w:proofErr w:type="gramEnd"/>
-      <w:r>
-        <w:t xml:space="preserve"> Gage analysis</w:t>
+        <w:t>a) perform Gage analysis</w:t>
       </w:r>
     </w:p>
     <w:p>
@@ -2058,42 +1790,39 @@
       </w:pPr>
       <w:r>
         <w:tab/>
-      </w:r>
-      <w:proofErr w:type="gramStart"/>
-      <w:r>
-        <w:t>use</w:t>
-      </w:r>
-      <w:proofErr w:type="gramEnd"/>
-      <w:r>
-        <w:t xml:space="preserve"> </w:t>
-      </w:r>
-      <w:proofErr w:type="spellStart"/>
-      <w:r>
-        <w:t>Kegg</w:t>
-      </w:r>
-      <w:proofErr w:type="spellEnd"/>
-      <w:r>
-        <w:t xml:space="preserve"> pathways</w:t>
-      </w:r>
-    </w:p>
-    <w:p>
-      <w:pPr>
-        <w:ind w:left="720"/>
-      </w:pPr>
-      <w:r>
-        <w:tab/>
-      </w:r>
-      <w:r>
-        <w:tab/>
-      </w:r>
-      <w:proofErr w:type="spellStart"/>
-      <w:r>
-        <w:t>i</w:t>
-      </w:r>
-      <w:proofErr w:type="spellEnd"/>
-      <w:r>
-        <w:t>) output table to /tests folder</w:t>
-      </w:r>
+        <w:t>use Kegg pathways</w:t>
+      </w:r>
+    </w:p>
+    <w:p>
+      <w:pPr>
+        <w:pStyle w:val="ListParagraph"/>
+        <w:numPr>
+          <w:ilvl w:val="0"/>
+          <w:numId w:val="2"/>
+        </w:numPr>
+      </w:pPr>
+      <w:r>
+        <w:t>output table to /tests folder</w:t>
+      </w:r>
+    </w:p>
+    <w:p>
+      <w:pPr>
+        <w:ind w:left="1440"/>
+      </w:pPr>
+      <w:r>
+        <w:t>comparing gene pathways at different densities and inhibitor presence</w:t>
+      </w:r>
+    </w:p>
+    <w:p>
+      <w:r>
+        <w:tab/>
+      </w:r>
+      <w:r>
+        <w:tab/>
+        <w:t>note changes in pathways and level in pathways.</w:t>
+      </w:r>
+    </w:p>
+    <w:p>
       <w:bookmarkStart w:id="22" w:name="_GoBack"/>
       <w:bookmarkEnd w:id="22"/>
     </w:p>
@@ -2184,6 +1913,95 @@
 <file path=word/numbering.xml><?xml version="1.0" encoding="utf-8"?>
 <w:numbering xmlns:wpc="http://schemas.microsoft.com/office/word/2010/wordprocessingCanvas" xmlns:mo="http://schemas.microsoft.com/office/mac/office/2008/main" xmlns:mc="http://schemas.openxmlformats.org/markup-compatibility/2006" xmlns:mv="urn:schemas-microsoft-com:mac:vml" xmlns:o="urn:schemas-microsoft-com:office:office" xmlns:r="http://schemas.openxmlformats.org/officeDocument/2006/relationships" xmlns:m="http://schemas.openxmlformats.org/officeDocument/2006/math" xmlns:v="urn:schemas-microsoft-com:vml" xmlns:wp14="http://schemas.microsoft.com/office/word/2010/wordprocessingDrawing" xmlns:wp="http://schemas.openxmlformats.org/drawingml/2006/wordprocessingDrawing" xmlns:w10="urn:schemas-microsoft-com:office:word" xmlns:w="http://schemas.openxmlformats.org/wordprocessingml/2006/main" xmlns:w14="http://schemas.microsoft.com/office/word/2010/wordml" xmlns:wpg="http://schemas.microsoft.com/office/word/2010/wordprocessingGroup" xmlns:wpi="http://schemas.microsoft.com/office/word/2010/wordprocessingInk" xmlns:wne="http://schemas.microsoft.com/office/word/2006/wordml" xmlns:wps="http://schemas.microsoft.com/office/word/2010/wordprocessingShape" mc:Ignorable="w14 wp14">
   <w:abstractNum w:abstractNumId="0">
+    <w:nsid w:val="38D804FC"/>
+    <w:multiLevelType w:val="hybridMultilevel"/>
+    <w:tmpl w:val="21E49082"/>
+    <w:lvl w:ilvl="0" w:tplc="135AE76E">
+      <w:start w:val="1"/>
+      <w:numFmt w:val="lowerRoman"/>
+      <w:lvlText w:val="%1)"/>
+      <w:lvlJc w:val="left"/>
+      <w:pPr>
+        <w:ind w:left="2880" w:hanging="720"/>
+      </w:pPr>
+      <w:rPr>
+        <w:rFonts w:hint="default"/>
+      </w:rPr>
+    </w:lvl>
+    <w:lvl w:ilvl="1" w:tplc="04090019" w:tentative="1">
+      <w:start w:val="1"/>
+      <w:numFmt w:val="lowerLetter"/>
+      <w:lvlText w:val="%2."/>
+      <w:lvlJc w:val="left"/>
+      <w:pPr>
+        <w:ind w:left="3240" w:hanging="360"/>
+      </w:pPr>
+    </w:lvl>
+    <w:lvl w:ilvl="2" w:tplc="0409001B" w:tentative="1">
+      <w:start w:val="1"/>
+      <w:numFmt w:val="lowerRoman"/>
+      <w:lvlText w:val="%3."/>
+      <w:lvlJc w:val="right"/>
+      <w:pPr>
+        <w:ind w:left="3960" w:hanging="180"/>
+      </w:pPr>
+    </w:lvl>
+    <w:lvl w:ilvl="3" w:tplc="0409000F" w:tentative="1">
+      <w:start w:val="1"/>
+      <w:numFmt w:val="decimal"/>
+      <w:lvlText w:val="%4."/>
+      <w:lvlJc w:val="left"/>
+      <w:pPr>
+        <w:ind w:left="4680" w:hanging="360"/>
+      </w:pPr>
+    </w:lvl>
+    <w:lvl w:ilvl="4" w:tplc="04090019" w:tentative="1">
+      <w:start w:val="1"/>
+      <w:numFmt w:val="lowerLetter"/>
+      <w:lvlText w:val="%5."/>
+      <w:lvlJc w:val="left"/>
+      <w:pPr>
+        <w:ind w:left="5400" w:hanging="360"/>
+      </w:pPr>
+    </w:lvl>
+    <w:lvl w:ilvl="5" w:tplc="0409001B" w:tentative="1">
+      <w:start w:val="1"/>
+      <w:numFmt w:val="lowerRoman"/>
+      <w:lvlText w:val="%6."/>
+      <w:lvlJc w:val="right"/>
+      <w:pPr>
+        <w:ind w:left="6120" w:hanging="180"/>
+      </w:pPr>
+    </w:lvl>
+    <w:lvl w:ilvl="6" w:tplc="0409000F" w:tentative="1">
+      <w:start w:val="1"/>
+      <w:numFmt w:val="decimal"/>
+      <w:lvlText w:val="%7."/>
+      <w:lvlJc w:val="left"/>
+      <w:pPr>
+        <w:ind w:left="6840" w:hanging="360"/>
+      </w:pPr>
+    </w:lvl>
+    <w:lvl w:ilvl="7" w:tplc="04090019" w:tentative="1">
+      <w:start w:val="1"/>
+      <w:numFmt w:val="lowerLetter"/>
+      <w:lvlText w:val="%8."/>
+      <w:lvlJc w:val="left"/>
+      <w:pPr>
+        <w:ind w:left="7560" w:hanging="360"/>
+      </w:pPr>
+    </w:lvl>
+    <w:lvl w:ilvl="8" w:tplc="0409001B" w:tentative="1">
+      <w:start w:val="1"/>
+      <w:numFmt w:val="lowerRoman"/>
+      <w:lvlText w:val="%9."/>
+      <w:lvlJc w:val="right"/>
+      <w:pPr>
+        <w:ind w:left="8280" w:hanging="180"/>
+      </w:pPr>
+    </w:lvl>
+  </w:abstractNum>
+  <w:abstractNum w:abstractNumId="1">
     <w:nsid w:val="66F47D3F"/>
     <w:multiLevelType w:val="multilevel"/>
     <w:tmpl w:val="0409001D"/>
@@ -2270,6 +2088,9 @@
     </w:lvl>
   </w:abstractNum>
   <w:num w:numId="1">
+    <w:abstractNumId w:val="1"/>
+  </w:num>
+  <w:num w:numId="2">
     <w:abstractNumId w:val="0"/>
   </w:num>
 </w:numbering>

</xml_diff>